<commit_message>
final version - the submition
</commit_message>
<xml_diff>
--- a/שער בעברית.docx
+++ b/שער בעברית.docx
@@ -105,8 +105,6 @@
         </w:rPr>
         <w:t>חלקים מעבודה זו פורסמו במאמר</w:t>
       </w:r>
-      <w:bookmarkStart w:id="0" w:name="_GoBack"/>
-      <w:bookmarkEnd w:id="0"/>
     </w:p>
     <w:p>
       <w:pPr>
@@ -723,7 +721,7 @@
           <w:rtl/>
           <w:lang w:bidi="he-IL"/>
         </w:rPr>
-        <w:t>לימוד משימות מרובות</w:t>
+        <w:t>לימוד משימות מרובות עם</w:t>
       </w:r>
       <w:r>
         <w:rPr>
@@ -733,8 +731,552 @@
           <w:rtl/>
           <w:lang w:bidi="he-IL"/>
         </w:rPr>
-        <w:t xml:space="preserve"> </w:t>
-      </w:r>
+        <w:t xml:space="preserve"> פרשן משותף </w:t>
+      </w:r>
+      <w:bookmarkStart w:id="0" w:name="_GoBack"/>
+      <w:bookmarkEnd w:id="0"/>
+    </w:p>
+    <w:p>
+      <w:pPr>
+        <w:autoSpaceDE w:val="0"/>
+        <w:autoSpaceDN w:val="0"/>
+        <w:bidi/>
+        <w:adjustRightInd w:val="0"/>
+        <w:spacing w:after="0" w:line="240" w:lineRule="auto"/>
+        <w:jc w:val="center"/>
+        <w:rPr>
+          <w:rFonts w:ascii="URWPalladioL-Ital" w:hAnsi="URWPalladioL-Ital" w:cs="Times New Roman"/>
+          <w:sz w:val="26"/>
+          <w:szCs w:val="36"/>
+          <w:rtl/>
+        </w:rPr>
+      </w:pPr>
+    </w:p>
+    <w:p>
+      <w:pPr>
+        <w:autoSpaceDE w:val="0"/>
+        <w:autoSpaceDN w:val="0"/>
+        <w:bidi/>
+        <w:adjustRightInd w:val="0"/>
+        <w:spacing w:after="0" w:line="240" w:lineRule="auto"/>
+        <w:jc w:val="center"/>
+        <w:rPr>
+          <w:rFonts w:ascii="URWPalladioL-Ital" w:hAnsi="URWPalladioL-Ital" w:cs="Times New Roman"/>
+          <w:sz w:val="26"/>
+          <w:szCs w:val="36"/>
+          <w:rtl/>
+          <w:lang w:bidi="he-IL"/>
+        </w:rPr>
+      </w:pPr>
+    </w:p>
+    <w:p>
+      <w:pPr>
+        <w:autoSpaceDE w:val="0"/>
+        <w:autoSpaceDN w:val="0"/>
+        <w:bidi/>
+        <w:adjustRightInd w:val="0"/>
+        <w:spacing w:after="0" w:line="240" w:lineRule="auto"/>
+        <w:jc w:val="center"/>
+        <w:rPr>
+          <w:rFonts w:ascii="URWPalladioL-Ital" w:hAnsi="URWPalladioL-Ital" w:cs="Times New Roman"/>
+          <w:sz w:val="26"/>
+          <w:szCs w:val="44"/>
+          <w:rtl/>
+          <w:lang w:bidi="he-IL"/>
+        </w:rPr>
+      </w:pPr>
+      <w:r>
+        <w:rPr>
+          <w:rFonts w:ascii="URWPalladioL-Ital" w:hAnsi="URWPalladioL-Ital" w:cs="Times New Roman" w:hint="cs"/>
+          <w:sz w:val="26"/>
+          <w:szCs w:val="44"/>
+          <w:rtl/>
+          <w:lang w:bidi="he-IL"/>
+        </w:rPr>
+        <w:t>חיבור על מחקר</w:t>
+      </w:r>
+    </w:p>
+    <w:p>
+      <w:pPr>
+        <w:autoSpaceDE w:val="0"/>
+        <w:autoSpaceDN w:val="0"/>
+        <w:bidi/>
+        <w:adjustRightInd w:val="0"/>
+        <w:spacing w:after="0" w:line="240" w:lineRule="auto"/>
+        <w:jc w:val="center"/>
+        <w:rPr>
+          <w:rFonts w:ascii="URWPalladioL-Ital" w:hAnsi="URWPalladioL-Ital" w:cs="Times New Roman"/>
+          <w:sz w:val="26"/>
+          <w:szCs w:val="44"/>
+          <w:rtl/>
+          <w:lang w:bidi="he-IL"/>
+        </w:rPr>
+      </w:pPr>
+    </w:p>
+    <w:p>
+      <w:pPr>
+        <w:autoSpaceDE w:val="0"/>
+        <w:autoSpaceDN w:val="0"/>
+        <w:bidi/>
+        <w:adjustRightInd w:val="0"/>
+        <w:spacing w:after="0" w:line="240" w:lineRule="auto"/>
+        <w:rPr>
+          <w:rFonts w:ascii="URWPalladioL-Ital" w:hAnsi="URWPalladioL-Ital" w:cs="Times New Roman"/>
+          <w:sz w:val="26"/>
+          <w:szCs w:val="44"/>
+          <w:rtl/>
+          <w:lang w:bidi="he-IL"/>
+        </w:rPr>
+      </w:pPr>
+    </w:p>
+    <w:p>
+      <w:pPr>
+        <w:autoSpaceDE w:val="0"/>
+        <w:autoSpaceDN w:val="0"/>
+        <w:bidi/>
+        <w:adjustRightInd w:val="0"/>
+        <w:spacing w:after="0" w:line="240" w:lineRule="auto"/>
+        <w:rPr>
+          <w:rFonts w:ascii="URWPalladioL-Ital" w:hAnsi="URWPalladioL-Ital" w:cs="Times New Roman"/>
+          <w:sz w:val="26"/>
+          <w:szCs w:val="44"/>
+          <w:rtl/>
+          <w:lang w:bidi="he-IL"/>
+        </w:rPr>
+      </w:pPr>
+    </w:p>
+    <w:p>
+      <w:pPr>
+        <w:autoSpaceDE w:val="0"/>
+        <w:autoSpaceDN w:val="0"/>
+        <w:bidi/>
+        <w:adjustRightInd w:val="0"/>
+        <w:spacing w:after="0" w:line="240" w:lineRule="auto"/>
+        <w:jc w:val="center"/>
+        <w:rPr>
+          <w:rFonts w:ascii="URWPalladioL-Ital" w:hAnsi="URWPalladioL-Ital" w:cs="Times New Roman"/>
+          <w:sz w:val="26"/>
+          <w:szCs w:val="28"/>
+          <w:rtl/>
+          <w:lang w:bidi="he-IL"/>
+        </w:rPr>
+      </w:pPr>
+      <w:r>
+        <w:rPr>
+          <w:rFonts w:ascii="URWPalladioL-Ital" w:hAnsi="URWPalladioL-Ital" w:cs="Times New Roman" w:hint="cs"/>
+          <w:sz w:val="26"/>
+          <w:szCs w:val="28"/>
+          <w:rtl/>
+          <w:lang w:bidi="he-IL"/>
+        </w:rPr>
+        <w:t xml:space="preserve">לשם מילוי חלקי של הדרישות לקבלת </w:t>
+      </w:r>
+      <w:r>
+        <w:rPr>
+          <w:rFonts w:ascii="URWPalladioL-Ital" w:hAnsi="URWPalladioL-Ital" w:cs="Times New Roman" w:hint="cs"/>
+          <w:sz w:val="26"/>
+          <w:szCs w:val="28"/>
+          <w:rtl/>
+          <w:lang w:bidi="he-IL"/>
+        </w:rPr>
+        <w:t>ה</w:t>
+      </w:r>
+      <w:r>
+        <w:rPr>
+          <w:rFonts w:ascii="URWPalladioL-Ital" w:hAnsi="URWPalladioL-Ital" w:cs="Times New Roman" w:hint="cs"/>
+          <w:sz w:val="26"/>
+          <w:szCs w:val="28"/>
+          <w:rtl/>
+          <w:lang w:bidi="he-IL"/>
+        </w:rPr>
+        <w:t>תואר</w:t>
+      </w:r>
+    </w:p>
+    <w:p>
+      <w:pPr>
+        <w:autoSpaceDE w:val="0"/>
+        <w:autoSpaceDN w:val="0"/>
+        <w:bidi/>
+        <w:adjustRightInd w:val="0"/>
+        <w:spacing w:after="0" w:line="240" w:lineRule="auto"/>
+        <w:jc w:val="center"/>
+        <w:rPr>
+          <w:rFonts w:ascii="URWPalladioL-Ital" w:hAnsi="URWPalladioL-Ital" w:cs="Times New Roman"/>
+          <w:sz w:val="26"/>
+          <w:szCs w:val="28"/>
+          <w:rtl/>
+          <w:lang w:bidi="he-IL"/>
+        </w:rPr>
+      </w:pPr>
+      <w:r>
+        <w:rPr>
+          <w:rFonts w:ascii="URWPalladioL-Ital" w:hAnsi="URWPalladioL-Ital" w:cs="Times New Roman" w:hint="cs"/>
+          <w:sz w:val="26"/>
+          <w:szCs w:val="28"/>
+          <w:rtl/>
+          <w:lang w:bidi="he-IL"/>
+        </w:rPr>
+        <w:t xml:space="preserve"> מגיסטר למדעים </w:t>
+      </w:r>
+      <w:r>
+        <w:rPr>
+          <w:rFonts w:ascii="URWPalladioL-Ital" w:hAnsi="URWPalladioL-Ital" w:cs="Times New Roman" w:hint="cs"/>
+          <w:sz w:val="26"/>
+          <w:szCs w:val="28"/>
+          <w:rtl/>
+          <w:lang w:bidi="he-IL"/>
+        </w:rPr>
+        <w:t>בהנדסת חשמל</w:t>
+      </w:r>
+    </w:p>
+    <w:p>
+      <w:pPr>
+        <w:autoSpaceDE w:val="0"/>
+        <w:autoSpaceDN w:val="0"/>
+        <w:bidi/>
+        <w:adjustRightInd w:val="0"/>
+        <w:spacing w:after="0" w:line="240" w:lineRule="auto"/>
+        <w:jc w:val="center"/>
+        <w:rPr>
+          <w:rFonts w:ascii="URWPalladioL-Ital" w:hAnsi="URWPalladioL-Ital" w:cs="Times New Roman"/>
+          <w:sz w:val="26"/>
+          <w:szCs w:val="36"/>
+          <w:rtl/>
+          <w:lang w:bidi="he-IL"/>
+        </w:rPr>
+      </w:pPr>
+    </w:p>
+    <w:p>
+      <w:pPr>
+        <w:autoSpaceDE w:val="0"/>
+        <w:autoSpaceDN w:val="0"/>
+        <w:bidi/>
+        <w:adjustRightInd w:val="0"/>
+        <w:spacing w:after="0" w:line="240" w:lineRule="auto"/>
+        <w:jc w:val="center"/>
+        <w:rPr>
+          <w:rFonts w:ascii="URWPalladioL-Ital" w:hAnsi="URWPalladioL-Ital" w:cs="Times New Roman"/>
+          <w:sz w:val="26"/>
+          <w:szCs w:val="36"/>
+          <w:rtl/>
+          <w:lang w:bidi="he-IL"/>
+        </w:rPr>
+      </w:pPr>
+    </w:p>
+    <w:p>
+      <w:pPr>
+        <w:autoSpaceDE w:val="0"/>
+        <w:autoSpaceDN w:val="0"/>
+        <w:bidi/>
+        <w:adjustRightInd w:val="0"/>
+        <w:spacing w:after="0" w:line="240" w:lineRule="auto"/>
+        <w:jc w:val="center"/>
+        <w:rPr>
+          <w:rFonts w:ascii="URWPalladioL-Ital" w:hAnsi="URWPalladioL-Ital" w:cs="Times New Roman"/>
+          <w:sz w:val="26"/>
+          <w:szCs w:val="36"/>
+          <w:rtl/>
+          <w:lang w:bidi="he-IL"/>
+        </w:rPr>
+      </w:pPr>
+    </w:p>
+    <w:p>
+      <w:pPr>
+        <w:autoSpaceDE w:val="0"/>
+        <w:autoSpaceDN w:val="0"/>
+        <w:bidi/>
+        <w:adjustRightInd w:val="0"/>
+        <w:spacing w:after="0" w:line="240" w:lineRule="auto"/>
+        <w:rPr>
+          <w:rFonts w:ascii="URWPalladioL-Ital" w:hAnsi="URWPalladioL-Ital" w:cs="Times New Roman"/>
+          <w:sz w:val="26"/>
+          <w:szCs w:val="36"/>
+          <w:rtl/>
+          <w:lang w:bidi="he-IL"/>
+        </w:rPr>
+      </w:pPr>
+    </w:p>
+    <w:p>
+      <w:pPr>
+        <w:autoSpaceDE w:val="0"/>
+        <w:autoSpaceDN w:val="0"/>
+        <w:bidi/>
+        <w:adjustRightInd w:val="0"/>
+        <w:spacing w:after="0" w:line="240" w:lineRule="auto"/>
+        <w:jc w:val="center"/>
+        <w:rPr>
+          <w:rFonts w:ascii="URWPalladioL-Ital" w:hAnsi="URWPalladioL-Ital" w:cs="Times New Roman"/>
+          <w:sz w:val="26"/>
+          <w:szCs w:val="52"/>
+          <w:rtl/>
+          <w:lang w:bidi="he-IL"/>
+        </w:rPr>
+      </w:pPr>
+      <w:r>
+        <w:rPr>
+          <w:rFonts w:ascii="URWPalladioL-Ital" w:hAnsi="URWPalladioL-Ital" w:cs="Times New Roman" w:hint="cs"/>
+          <w:sz w:val="26"/>
+          <w:szCs w:val="52"/>
+          <w:rtl/>
+          <w:lang w:bidi="he-IL"/>
+        </w:rPr>
+        <w:t>חיים כהן</w:t>
+      </w:r>
+    </w:p>
+    <w:p>
+      <w:pPr>
+        <w:autoSpaceDE w:val="0"/>
+        <w:autoSpaceDN w:val="0"/>
+        <w:bidi/>
+        <w:adjustRightInd w:val="0"/>
+        <w:spacing w:after="0" w:line="240" w:lineRule="auto"/>
+        <w:rPr>
+          <w:rFonts w:ascii="URWPalladioL-Ital" w:hAnsi="URWPalladioL-Ital" w:cs="Times New Roman"/>
+          <w:sz w:val="26"/>
+          <w:szCs w:val="52"/>
+          <w:rtl/>
+          <w:lang w:bidi="he-IL"/>
+        </w:rPr>
+      </w:pPr>
+    </w:p>
+    <w:p>
+      <w:pPr>
+        <w:autoSpaceDE w:val="0"/>
+        <w:autoSpaceDN w:val="0"/>
+        <w:bidi/>
+        <w:adjustRightInd w:val="0"/>
+        <w:spacing w:after="0" w:line="240" w:lineRule="auto"/>
+        <w:rPr>
+          <w:rFonts w:ascii="URWPalladioL-Ital" w:hAnsi="URWPalladioL-Ital" w:cs="Times New Roman"/>
+          <w:sz w:val="26"/>
+          <w:szCs w:val="52"/>
+          <w:rtl/>
+          <w:lang w:bidi="he-IL"/>
+        </w:rPr>
+      </w:pPr>
+    </w:p>
+    <w:p>
+      <w:pPr>
+        <w:autoSpaceDE w:val="0"/>
+        <w:autoSpaceDN w:val="0"/>
+        <w:adjustRightInd w:val="0"/>
+        <w:spacing w:after="0" w:line="240" w:lineRule="auto"/>
+        <w:jc w:val="center"/>
+        <w:rPr>
+          <w:rFonts w:ascii="URWPalladioL-Ital" w:hAnsi="URWPalladioL-Ital" w:cs="Times New Roman"/>
+          <w:sz w:val="26"/>
+          <w:szCs w:val="28"/>
+          <w:rtl/>
+          <w:lang w:bidi="he-IL"/>
+        </w:rPr>
+      </w:pPr>
+      <w:r>
+        <w:rPr>
+          <w:rFonts w:ascii="URWPalladioL-Ital" w:hAnsi="URWPalladioL-Ital" w:cs="Times New Roman" w:hint="cs"/>
+          <w:sz w:val="26"/>
+          <w:szCs w:val="28"/>
+          <w:rtl/>
+          <w:lang w:bidi="he-IL"/>
+        </w:rPr>
+        <w:t xml:space="preserve">הוגש לסנט הטכניון </w:t>
+      </w:r>
+      <w:r>
+        <w:rPr>
+          <w:rFonts w:ascii="URWPalladioL-Ital" w:hAnsi="URWPalladioL-Ital" w:cs="Times New Roman"/>
+          <w:sz w:val="26"/>
+          <w:szCs w:val="28"/>
+          <w:rtl/>
+          <w:lang w:bidi="he-IL"/>
+        </w:rPr>
+        <w:t>–</w:t>
+      </w:r>
+      <w:r>
+        <w:rPr>
+          <w:rFonts w:ascii="URWPalladioL-Ital" w:hAnsi="URWPalladioL-Ital" w:cs="Times New Roman" w:hint="cs"/>
+          <w:sz w:val="26"/>
+          <w:szCs w:val="28"/>
+          <w:rtl/>
+          <w:lang w:bidi="he-IL"/>
+        </w:rPr>
+        <w:t xml:space="preserve"> מכון טכנולוגי לישראל</w:t>
+      </w:r>
+    </w:p>
+    <w:p>
+      <w:pPr>
+        <w:autoSpaceDE w:val="0"/>
+        <w:autoSpaceDN w:val="0"/>
+        <w:adjustRightInd w:val="0"/>
+        <w:spacing w:after="0" w:line="240" w:lineRule="auto"/>
+        <w:jc w:val="center"/>
+        <w:rPr>
+          <w:rFonts w:ascii="URWPalladioL-Ital" w:hAnsi="URWPalladioL-Ital" w:cs="Times New Roman"/>
+          <w:sz w:val="26"/>
+          <w:szCs w:val="28"/>
+          <w:rtl/>
+          <w:lang w:bidi="he-IL"/>
+        </w:rPr>
+      </w:pPr>
+      <w:r>
+        <w:rPr>
+          <w:rFonts w:ascii="URWPalladioL-Ital" w:hAnsi="URWPalladioL-Ital" w:cs="Times New Roman" w:hint="cs"/>
+          <w:sz w:val="26"/>
+          <w:szCs w:val="28"/>
+          <w:rtl/>
+          <w:lang w:bidi="he-IL"/>
+        </w:rPr>
+        <w:t>טבת</w:t>
+      </w:r>
+      <w:r>
+        <w:rPr>
+          <w:rFonts w:ascii="URWPalladioL-Ital" w:hAnsi="URWPalladioL-Ital" w:cs="Times New Roman" w:hint="cs"/>
+          <w:sz w:val="26"/>
+          <w:szCs w:val="28"/>
+          <w:rtl/>
+          <w:lang w:bidi="he-IL"/>
+        </w:rPr>
+        <w:t xml:space="preserve"> תשע"</w:t>
+      </w:r>
+      <w:r>
+        <w:rPr>
+          <w:rFonts w:ascii="URWPalladioL-Ital" w:hAnsi="URWPalladioL-Ital" w:cs="Times New Roman" w:hint="cs"/>
+          <w:sz w:val="26"/>
+          <w:szCs w:val="28"/>
+          <w:rtl/>
+          <w:lang w:bidi="he-IL"/>
+        </w:rPr>
+        <w:t>ו</w:t>
+      </w:r>
+      <w:r>
+        <w:rPr>
+          <w:rFonts w:ascii="URWPalladioL-Ital" w:hAnsi="URWPalladioL-Ital" w:cs="Times New Roman" w:hint="cs"/>
+          <w:sz w:val="26"/>
+          <w:szCs w:val="28"/>
+          <w:rtl/>
+          <w:lang w:bidi="he-IL"/>
+        </w:rPr>
+        <w:t xml:space="preserve">      חיפה      </w:t>
+      </w:r>
+      <w:r>
+        <w:rPr>
+          <w:rFonts w:ascii="URWPalladioL-Ital" w:hAnsi="URWPalladioL-Ital" w:cs="Times New Roman" w:hint="cs"/>
+          <w:sz w:val="26"/>
+          <w:szCs w:val="28"/>
+          <w:rtl/>
+          <w:lang w:bidi="he-IL"/>
+        </w:rPr>
+        <w:t>דצמבר</w:t>
+      </w:r>
+      <w:r>
+        <w:rPr>
+          <w:rFonts w:ascii="URWPalladioL-Ital" w:hAnsi="URWPalladioL-Ital" w:cs="Times New Roman" w:hint="cs"/>
+          <w:sz w:val="26"/>
+          <w:szCs w:val="28"/>
+          <w:rtl/>
+          <w:lang w:bidi="he-IL"/>
+        </w:rPr>
+        <w:t xml:space="preserve"> 2</w:t>
+      </w:r>
+      <w:r>
+        <w:rPr>
+          <w:rFonts w:ascii="URWPalladioL-Ital" w:hAnsi="URWPalladioL-Ital" w:cs="Times New Roman" w:hint="cs"/>
+          <w:sz w:val="26"/>
+          <w:szCs w:val="28"/>
+          <w:rtl/>
+          <w:lang w:bidi="he-IL"/>
+        </w:rPr>
+        <w:t>015</w:t>
+      </w:r>
+    </w:p>
+    <w:p>
+      <w:pPr>
+        <w:rPr>
+          <w:rFonts w:ascii="URWPalladioL-Ital" w:hAnsi="URWPalladioL-Ital" w:cs="Times New Roman"/>
+          <w:sz w:val="26"/>
+          <w:szCs w:val="28"/>
+          <w:rtl/>
+          <w:lang w:bidi="he-IL"/>
+        </w:rPr>
+      </w:pPr>
+      <w:r>
+        <w:rPr>
+          <w:rFonts w:ascii="URWPalladioL-Ital" w:hAnsi="URWPalladioL-Ital" w:cs="Times New Roman"/>
+          <w:sz w:val="26"/>
+          <w:szCs w:val="28"/>
+          <w:rtl/>
+          <w:lang w:bidi="he-IL"/>
+        </w:rPr>
+        <w:br w:type="page"/>
+      </w:r>
+    </w:p>
+    <w:p>
+      <w:pPr>
+        <w:rPr>
+          <w:rFonts w:ascii="URWPalladioL-Ital" w:hAnsi="URWPalladioL-Ital" w:cs="Times New Roman"/>
+          <w:sz w:val="26"/>
+          <w:szCs w:val="28"/>
+          <w:lang w:bidi="he-IL"/>
+        </w:rPr>
+      </w:pPr>
+      <w:r>
+        <w:rPr>
+          <w:rFonts w:ascii="URWPalladioL-Ital" w:hAnsi="URWPalladioL-Ital" w:cs="Times New Roman"/>
+          <w:sz w:val="26"/>
+          <w:szCs w:val="28"/>
+          <w:lang w:bidi="he-IL"/>
+        </w:rPr>
+        <w:lastRenderedPageBreak/>
+        <w:br w:type="page"/>
+      </w:r>
+    </w:p>
+    <w:p>
+      <w:pPr>
+        <w:autoSpaceDE w:val="0"/>
+        <w:autoSpaceDN w:val="0"/>
+        <w:bidi/>
+        <w:adjustRightInd w:val="0"/>
+        <w:spacing w:after="0" w:line="240" w:lineRule="auto"/>
+        <w:jc w:val="center"/>
+        <w:rPr>
+          <w:rFonts w:ascii="URWPalladioL-Ital" w:hAnsi="URWPalladioL-Ital" w:cs="Times New Roman"/>
+          <w:sz w:val="38"/>
+          <w:szCs w:val="72"/>
+          <w:rtl/>
+          <w:lang w:bidi="he-IL"/>
+        </w:rPr>
+      </w:pPr>
+    </w:p>
+    <w:p>
+      <w:pPr>
+        <w:autoSpaceDE w:val="0"/>
+        <w:autoSpaceDN w:val="0"/>
+        <w:bidi/>
+        <w:adjustRightInd w:val="0"/>
+        <w:spacing w:after="0" w:line="240" w:lineRule="auto"/>
+        <w:jc w:val="center"/>
+        <w:rPr>
+          <w:rFonts w:ascii="URWPalladioL-Ital" w:hAnsi="URWPalladioL-Ital" w:cs="Times New Roman"/>
+          <w:sz w:val="38"/>
+          <w:szCs w:val="72"/>
+          <w:rtl/>
+          <w:lang w:bidi="he-IL"/>
+        </w:rPr>
+      </w:pPr>
+    </w:p>
+    <w:p>
+      <w:pPr>
+        <w:autoSpaceDE w:val="0"/>
+        <w:autoSpaceDN w:val="0"/>
+        <w:bidi/>
+        <w:adjustRightInd w:val="0"/>
+        <w:spacing w:after="0" w:line="240" w:lineRule="auto"/>
+        <w:jc w:val="center"/>
+        <w:rPr>
+          <w:rFonts w:ascii="URWPalladioL-Ital" w:hAnsi="URWPalladioL-Ital" w:cs="Times New Roman"/>
+          <w:sz w:val="38"/>
+          <w:szCs w:val="72"/>
+          <w:rtl/>
+        </w:rPr>
+      </w:pPr>
       <w:r>
         <w:rPr>
           <w:rFonts w:ascii="URWPalladioL-Ital" w:hAnsi="URWPalladioL-Ital" w:cs="Times New Roman" w:hint="cs"/>
@@ -743,8 +1285,23 @@
           <w:rtl/>
           <w:lang w:bidi="he-IL"/>
         </w:rPr>
-        <w:t xml:space="preserve">עם פרשן משותף </w:t>
-      </w:r>
+        <w:t xml:space="preserve">לימוד משימות מרובות עם פרשן משותף </w:t>
+      </w:r>
+    </w:p>
+    <w:p>
+      <w:pPr>
+        <w:autoSpaceDE w:val="0"/>
+        <w:autoSpaceDN w:val="0"/>
+        <w:bidi/>
+        <w:adjustRightInd w:val="0"/>
+        <w:spacing w:after="0" w:line="240" w:lineRule="auto"/>
+        <w:rPr>
+          <w:rFonts w:ascii="URWPalladioL-Ital" w:hAnsi="URWPalladioL-Ital" w:cs="Times New Roman"/>
+          <w:sz w:val="26"/>
+          <w:szCs w:val="36"/>
+          <w:rtl/>
+        </w:rPr>
+      </w:pPr>
     </w:p>
     <w:p>
       <w:pPr>
@@ -759,6 +1316,7 @@
           <w:sz w:val="26"/>
           <w:szCs w:val="36"/>
           <w:rtl/>
+          <w:lang w:bidi="he-IL"/>
         </w:rPr>
       </w:pPr>
     </w:p>
@@ -795,16 +1353,55 @@
           <w:lang w:bidi="he-IL"/>
         </w:rPr>
       </w:pPr>
-      <w:r>
-        <w:rPr>
-          <w:rFonts w:ascii="URWPalladioL-Ital" w:hAnsi="URWPalladioL-Ital" w:cs="Times New Roman" w:hint="cs"/>
+    </w:p>
+    <w:p>
+      <w:pPr>
+        <w:autoSpaceDE w:val="0"/>
+        <w:autoSpaceDN w:val="0"/>
+        <w:bidi/>
+        <w:adjustRightInd w:val="0"/>
+        <w:spacing w:after="0" w:line="240" w:lineRule="auto"/>
+        <w:jc w:val="center"/>
+        <w:rPr>
+          <w:rFonts w:ascii="URWPalladioL-Ital" w:hAnsi="URWPalladioL-Ital" w:cs="Times New Roman"/>
           <w:sz w:val="26"/>
           <w:szCs w:val="44"/>
           <w:rtl/>
           <w:lang w:bidi="he-IL"/>
         </w:rPr>
-        <w:t>חיבור על מחקר</w:t>
-      </w:r>
+      </w:pPr>
+    </w:p>
+    <w:p>
+      <w:pPr>
+        <w:autoSpaceDE w:val="0"/>
+        <w:autoSpaceDN w:val="0"/>
+        <w:bidi/>
+        <w:adjustRightInd w:val="0"/>
+        <w:spacing w:after="0" w:line="240" w:lineRule="auto"/>
+        <w:rPr>
+          <w:rFonts w:ascii="URWPalladioL-Ital" w:hAnsi="URWPalladioL-Ital" w:cs="Times New Roman"/>
+          <w:sz w:val="26"/>
+          <w:szCs w:val="44"/>
+          <w:rtl/>
+          <w:lang w:bidi="he-IL"/>
+        </w:rPr>
+      </w:pPr>
+    </w:p>
+    <w:p>
+      <w:pPr>
+        <w:autoSpaceDE w:val="0"/>
+        <w:autoSpaceDN w:val="0"/>
+        <w:bidi/>
+        <w:adjustRightInd w:val="0"/>
+        <w:spacing w:after="0" w:line="240" w:lineRule="auto"/>
+        <w:rPr>
+          <w:rFonts w:ascii="URWPalladioL-Ital" w:hAnsi="URWPalladioL-Ital" w:cs="Times New Roman"/>
+          <w:sz w:val="26"/>
+          <w:szCs w:val="44"/>
+          <w:rtl/>
+          <w:lang w:bidi="he-IL"/>
+        </w:rPr>
+      </w:pPr>
     </w:p>
     <w:p>
       <w:pPr>
@@ -817,39 +1414,7 @@
         <w:rPr>
           <w:rFonts w:ascii="URWPalladioL-Ital" w:hAnsi="URWPalladioL-Ital" w:cs="Times New Roman"/>
           <w:sz w:val="26"/>
-          <w:szCs w:val="44"/>
-          <w:rtl/>
-          <w:lang w:bidi="he-IL"/>
-        </w:rPr>
-      </w:pPr>
-    </w:p>
-    <w:p>
-      <w:pPr>
-        <w:autoSpaceDE w:val="0"/>
-        <w:autoSpaceDN w:val="0"/>
-        <w:bidi/>
-        <w:adjustRightInd w:val="0"/>
-        <w:spacing w:after="0" w:line="240" w:lineRule="auto"/>
-        <w:rPr>
-          <w:rFonts w:ascii="URWPalladioL-Ital" w:hAnsi="URWPalladioL-Ital" w:cs="Times New Roman"/>
-          <w:sz w:val="26"/>
-          <w:szCs w:val="44"/>
-          <w:rtl/>
-          <w:lang w:bidi="he-IL"/>
-        </w:rPr>
-      </w:pPr>
-    </w:p>
-    <w:p>
-      <w:pPr>
-        <w:autoSpaceDE w:val="0"/>
-        <w:autoSpaceDN w:val="0"/>
-        <w:bidi/>
-        <w:adjustRightInd w:val="0"/>
-        <w:spacing w:after="0" w:line="240" w:lineRule="auto"/>
-        <w:rPr>
-          <w:rFonts w:ascii="URWPalladioL-Ital" w:hAnsi="URWPalladioL-Ital" w:cs="Times New Roman"/>
-          <w:sz w:val="26"/>
-          <w:szCs w:val="44"/>
+          <w:szCs w:val="28"/>
           <w:rtl/>
           <w:lang w:bidi="he-IL"/>
         </w:rPr>
@@ -866,41 +1431,11 @@
         <w:rPr>
           <w:rFonts w:ascii="URWPalladioL-Ital" w:hAnsi="URWPalladioL-Ital" w:cs="Times New Roman"/>
           <w:sz w:val="26"/>
-          <w:szCs w:val="28"/>
-          <w:rtl/>
-          <w:lang w:bidi="he-IL"/>
-        </w:rPr>
-      </w:pPr>
-      <w:r>
-        <w:rPr>
-          <w:rFonts w:ascii="URWPalladioL-Ital" w:hAnsi="URWPalladioL-Ital" w:cs="Times New Roman" w:hint="cs"/>
-          <w:sz w:val="26"/>
-          <w:szCs w:val="28"/>
-          <w:rtl/>
-          <w:lang w:bidi="he-IL"/>
-        </w:rPr>
-        <w:t xml:space="preserve">לשם מילוי חלקי של הדרישות לקבלת </w:t>
-      </w:r>
-      <w:r>
-        <w:rPr>
-          <w:rFonts w:ascii="URWPalladioL-Ital" w:hAnsi="URWPalladioL-Ital" w:cs="Times New Roman" w:hint="cs"/>
-          <w:sz w:val="26"/>
-          <w:szCs w:val="28"/>
-          <w:rtl/>
-          <w:lang w:bidi="he-IL"/>
-        </w:rPr>
-        <w:t>ה</w:t>
-      </w:r>
-      <w:r>
-        <w:rPr>
-          <w:rFonts w:ascii="URWPalladioL-Ital" w:hAnsi="URWPalladioL-Ital" w:cs="Times New Roman" w:hint="cs"/>
-          <w:sz w:val="26"/>
-          <w:szCs w:val="28"/>
-          <w:rtl/>
-          <w:lang w:bidi="he-IL"/>
-        </w:rPr>
-        <w:t>תואר</w:t>
-      </w:r>
+          <w:szCs w:val="36"/>
+          <w:rtl/>
+          <w:lang w:bidi="he-IL"/>
+        </w:rPr>
+      </w:pPr>
     </w:p>
     <w:p>
       <w:pPr>
@@ -913,31 +1448,11 @@
         <w:rPr>
           <w:rFonts w:ascii="URWPalladioL-Ital" w:hAnsi="URWPalladioL-Ital" w:cs="Times New Roman"/>
           <w:sz w:val="26"/>
-          <w:szCs w:val="28"/>
-          <w:rtl/>
-          <w:lang w:bidi="he-IL"/>
-        </w:rPr>
-      </w:pPr>
-      <w:r>
-        <w:rPr>
-          <w:rFonts w:ascii="URWPalladioL-Ital" w:hAnsi="URWPalladioL-Ital" w:cs="Times New Roman" w:hint="cs"/>
-          <w:sz w:val="26"/>
-          <w:szCs w:val="28"/>
-          <w:rtl/>
-          <w:lang w:bidi="he-IL"/>
-        </w:rPr>
-        <w:t xml:space="preserve"> מגיסטר למדעים </w:t>
-      </w:r>
-      <w:r>
-        <w:rPr>
-          <w:rFonts w:ascii="URWPalladioL-Ital" w:hAnsi="URWPalladioL-Ital" w:cs="Times New Roman" w:hint="cs"/>
-          <w:sz w:val="26"/>
-          <w:szCs w:val="28"/>
-          <w:rtl/>
-          <w:lang w:bidi="he-IL"/>
-        </w:rPr>
-        <w:t>בהנדסת חשמל</w:t>
-      </w:r>
+          <w:szCs w:val="36"/>
+          <w:rtl/>
+          <w:lang w:bidi="he-IL"/>
+        </w:rPr>
+      </w:pPr>
     </w:p>
     <w:p>
       <w:pPr>
@@ -963,550 +1478,25 @@
         <w:bidi/>
         <w:adjustRightInd w:val="0"/>
         <w:spacing w:after="0" w:line="240" w:lineRule="auto"/>
+        <w:rPr>
+          <w:rFonts w:ascii="URWPalladioL-Ital" w:hAnsi="URWPalladioL-Ital" w:cs="Times New Roman"/>
+          <w:sz w:val="26"/>
+          <w:szCs w:val="36"/>
+          <w:rtl/>
+          <w:lang w:bidi="he-IL"/>
+        </w:rPr>
+      </w:pPr>
+    </w:p>
+    <w:p>
+      <w:pPr>
+        <w:autoSpaceDE w:val="0"/>
+        <w:autoSpaceDN w:val="0"/>
+        <w:bidi/>
+        <w:adjustRightInd w:val="0"/>
+        <w:spacing w:after="0" w:line="240" w:lineRule="auto"/>
         <w:jc w:val="center"/>
         <w:rPr>
           <w:rFonts w:ascii="URWPalladioL-Ital" w:hAnsi="URWPalladioL-Ital" w:cs="Times New Roman"/>
-          <w:sz w:val="26"/>
-          <w:szCs w:val="36"/>
-          <w:rtl/>
-          <w:lang w:bidi="he-IL"/>
-        </w:rPr>
-      </w:pPr>
-    </w:p>
-    <w:p>
-      <w:pPr>
-        <w:autoSpaceDE w:val="0"/>
-        <w:autoSpaceDN w:val="0"/>
-        <w:bidi/>
-        <w:adjustRightInd w:val="0"/>
-        <w:spacing w:after="0" w:line="240" w:lineRule="auto"/>
-        <w:jc w:val="center"/>
-        <w:rPr>
-          <w:rFonts w:ascii="URWPalladioL-Ital" w:hAnsi="URWPalladioL-Ital" w:cs="Times New Roman"/>
-          <w:sz w:val="26"/>
-          <w:szCs w:val="36"/>
-          <w:rtl/>
-          <w:lang w:bidi="he-IL"/>
-        </w:rPr>
-      </w:pPr>
-    </w:p>
-    <w:p>
-      <w:pPr>
-        <w:autoSpaceDE w:val="0"/>
-        <w:autoSpaceDN w:val="0"/>
-        <w:bidi/>
-        <w:adjustRightInd w:val="0"/>
-        <w:spacing w:after="0" w:line="240" w:lineRule="auto"/>
-        <w:rPr>
-          <w:rFonts w:ascii="URWPalladioL-Ital" w:hAnsi="URWPalladioL-Ital" w:cs="Times New Roman"/>
-          <w:sz w:val="26"/>
-          <w:szCs w:val="36"/>
-          <w:rtl/>
-          <w:lang w:bidi="he-IL"/>
-        </w:rPr>
-      </w:pPr>
-    </w:p>
-    <w:p>
-      <w:pPr>
-        <w:autoSpaceDE w:val="0"/>
-        <w:autoSpaceDN w:val="0"/>
-        <w:bidi/>
-        <w:adjustRightInd w:val="0"/>
-        <w:spacing w:after="0" w:line="240" w:lineRule="auto"/>
-        <w:jc w:val="center"/>
-        <w:rPr>
-          <w:rFonts w:ascii="URWPalladioL-Ital" w:hAnsi="URWPalladioL-Ital" w:cs="Times New Roman"/>
-          <w:sz w:val="26"/>
-          <w:szCs w:val="52"/>
-          <w:rtl/>
-          <w:lang w:bidi="he-IL"/>
-        </w:rPr>
-      </w:pPr>
-      <w:r>
-        <w:rPr>
-          <w:rFonts w:ascii="URWPalladioL-Ital" w:hAnsi="URWPalladioL-Ital" w:cs="Times New Roman" w:hint="cs"/>
-          <w:sz w:val="26"/>
-          <w:szCs w:val="52"/>
-          <w:rtl/>
-          <w:lang w:bidi="he-IL"/>
-        </w:rPr>
-        <w:t>חיים כהן</w:t>
-      </w:r>
-    </w:p>
-    <w:p>
-      <w:pPr>
-        <w:autoSpaceDE w:val="0"/>
-        <w:autoSpaceDN w:val="0"/>
-        <w:bidi/>
-        <w:adjustRightInd w:val="0"/>
-        <w:spacing w:after="0" w:line="240" w:lineRule="auto"/>
-        <w:rPr>
-          <w:rFonts w:ascii="URWPalladioL-Ital" w:hAnsi="URWPalladioL-Ital" w:cs="Times New Roman"/>
-          <w:sz w:val="26"/>
-          <w:szCs w:val="52"/>
-          <w:rtl/>
-          <w:lang w:bidi="he-IL"/>
-        </w:rPr>
-      </w:pPr>
-    </w:p>
-    <w:p>
-      <w:pPr>
-        <w:autoSpaceDE w:val="0"/>
-        <w:autoSpaceDN w:val="0"/>
-        <w:bidi/>
-        <w:adjustRightInd w:val="0"/>
-        <w:spacing w:after="0" w:line="240" w:lineRule="auto"/>
-        <w:rPr>
-          <w:rFonts w:ascii="URWPalladioL-Ital" w:hAnsi="URWPalladioL-Ital" w:cs="Times New Roman"/>
-          <w:sz w:val="26"/>
-          <w:szCs w:val="52"/>
-          <w:rtl/>
-          <w:lang w:bidi="he-IL"/>
-        </w:rPr>
-      </w:pPr>
-    </w:p>
-    <w:p>
-      <w:pPr>
-        <w:autoSpaceDE w:val="0"/>
-        <w:autoSpaceDN w:val="0"/>
-        <w:adjustRightInd w:val="0"/>
-        <w:spacing w:after="0" w:line="240" w:lineRule="auto"/>
-        <w:jc w:val="center"/>
-        <w:rPr>
-          <w:rFonts w:ascii="URWPalladioL-Ital" w:hAnsi="URWPalladioL-Ital" w:cs="Times New Roman"/>
-          <w:sz w:val="26"/>
-          <w:szCs w:val="28"/>
-          <w:rtl/>
-          <w:lang w:bidi="he-IL"/>
-        </w:rPr>
-      </w:pPr>
-      <w:r>
-        <w:rPr>
-          <w:rFonts w:ascii="URWPalladioL-Ital" w:hAnsi="URWPalladioL-Ital" w:cs="Times New Roman" w:hint="cs"/>
-          <w:sz w:val="26"/>
-          <w:szCs w:val="28"/>
-          <w:rtl/>
-          <w:lang w:bidi="he-IL"/>
-        </w:rPr>
-        <w:t xml:space="preserve">הוגש לסנט הטכניון </w:t>
-      </w:r>
-      <w:r>
-        <w:rPr>
-          <w:rFonts w:ascii="URWPalladioL-Ital" w:hAnsi="URWPalladioL-Ital" w:cs="Times New Roman"/>
-          <w:sz w:val="26"/>
-          <w:szCs w:val="28"/>
-          <w:rtl/>
-          <w:lang w:bidi="he-IL"/>
-        </w:rPr>
-        <w:t>–</w:t>
-      </w:r>
-      <w:r>
-        <w:rPr>
-          <w:rFonts w:ascii="URWPalladioL-Ital" w:hAnsi="URWPalladioL-Ital" w:cs="Times New Roman" w:hint="cs"/>
-          <w:sz w:val="26"/>
-          <w:szCs w:val="28"/>
-          <w:rtl/>
-          <w:lang w:bidi="he-IL"/>
-        </w:rPr>
-        <w:t xml:space="preserve"> מכון טכנולוגי לישראל</w:t>
-      </w:r>
-    </w:p>
-    <w:p>
-      <w:pPr>
-        <w:autoSpaceDE w:val="0"/>
-        <w:autoSpaceDN w:val="0"/>
-        <w:adjustRightInd w:val="0"/>
-        <w:spacing w:after="0" w:line="240" w:lineRule="auto"/>
-        <w:jc w:val="center"/>
-        <w:rPr>
-          <w:rFonts w:ascii="URWPalladioL-Ital" w:hAnsi="URWPalladioL-Ital" w:cs="Times New Roman"/>
-          <w:sz w:val="26"/>
-          <w:szCs w:val="28"/>
-          <w:rtl/>
-          <w:lang w:bidi="he-IL"/>
-        </w:rPr>
-      </w:pPr>
-      <w:r>
-        <w:rPr>
-          <w:rFonts w:ascii="URWPalladioL-Ital" w:hAnsi="URWPalladioL-Ital" w:cs="Times New Roman" w:hint="cs"/>
-          <w:sz w:val="26"/>
-          <w:szCs w:val="28"/>
-          <w:rtl/>
-          <w:lang w:bidi="he-IL"/>
-        </w:rPr>
-        <w:t>טבת</w:t>
-      </w:r>
-      <w:r>
-        <w:rPr>
-          <w:rFonts w:ascii="URWPalladioL-Ital" w:hAnsi="URWPalladioL-Ital" w:cs="Times New Roman" w:hint="cs"/>
-          <w:sz w:val="26"/>
-          <w:szCs w:val="28"/>
-          <w:rtl/>
-          <w:lang w:bidi="he-IL"/>
-        </w:rPr>
-        <w:t xml:space="preserve"> תשע"</w:t>
-      </w:r>
-      <w:r>
-        <w:rPr>
-          <w:rFonts w:ascii="URWPalladioL-Ital" w:hAnsi="URWPalladioL-Ital" w:cs="Times New Roman" w:hint="cs"/>
-          <w:sz w:val="26"/>
-          <w:szCs w:val="28"/>
-          <w:rtl/>
-          <w:lang w:bidi="he-IL"/>
-        </w:rPr>
-        <w:t>ו</w:t>
-      </w:r>
-      <w:r>
-        <w:rPr>
-          <w:rFonts w:ascii="URWPalladioL-Ital" w:hAnsi="URWPalladioL-Ital" w:cs="Times New Roman" w:hint="cs"/>
-          <w:sz w:val="26"/>
-          <w:szCs w:val="28"/>
-          <w:rtl/>
-          <w:lang w:bidi="he-IL"/>
-        </w:rPr>
-        <w:t xml:space="preserve">      חיפה      </w:t>
-      </w:r>
-      <w:r>
-        <w:rPr>
-          <w:rFonts w:ascii="URWPalladioL-Ital" w:hAnsi="URWPalladioL-Ital" w:cs="Times New Roman" w:hint="cs"/>
-          <w:sz w:val="26"/>
-          <w:szCs w:val="28"/>
-          <w:rtl/>
-          <w:lang w:bidi="he-IL"/>
-        </w:rPr>
-        <w:t>דצמבר</w:t>
-      </w:r>
-      <w:r>
-        <w:rPr>
-          <w:rFonts w:ascii="URWPalladioL-Ital" w:hAnsi="URWPalladioL-Ital" w:cs="Times New Roman" w:hint="cs"/>
-          <w:sz w:val="26"/>
-          <w:szCs w:val="28"/>
-          <w:rtl/>
-          <w:lang w:bidi="he-IL"/>
-        </w:rPr>
-        <w:t xml:space="preserve"> 2</w:t>
-      </w:r>
-      <w:r>
-        <w:rPr>
-          <w:rFonts w:ascii="URWPalladioL-Ital" w:hAnsi="URWPalladioL-Ital" w:cs="Times New Roman" w:hint="cs"/>
-          <w:sz w:val="26"/>
-          <w:szCs w:val="28"/>
-          <w:rtl/>
-          <w:lang w:bidi="he-IL"/>
-        </w:rPr>
-        <w:t>015</w:t>
-      </w:r>
-    </w:p>
-    <w:p>
-      <w:pPr>
-        <w:rPr>
-          <w:rFonts w:ascii="URWPalladioL-Ital" w:hAnsi="URWPalladioL-Ital" w:cs="Times New Roman"/>
-          <w:sz w:val="26"/>
-          <w:szCs w:val="28"/>
-          <w:rtl/>
-          <w:lang w:bidi="he-IL"/>
-        </w:rPr>
-      </w:pPr>
-      <w:r>
-        <w:rPr>
-          <w:rFonts w:ascii="URWPalladioL-Ital" w:hAnsi="URWPalladioL-Ital" w:cs="Times New Roman"/>
-          <w:sz w:val="26"/>
-          <w:szCs w:val="28"/>
-          <w:rtl/>
-          <w:lang w:bidi="he-IL"/>
-        </w:rPr>
-        <w:br w:type="page"/>
-      </w:r>
-    </w:p>
-    <w:p>
-      <w:pPr>
-        <w:rPr>
-          <w:rFonts w:ascii="URWPalladioL-Ital" w:hAnsi="URWPalladioL-Ital" w:cs="Times New Roman"/>
-          <w:sz w:val="26"/>
-          <w:szCs w:val="28"/>
-          <w:lang w:bidi="he-IL"/>
-        </w:rPr>
-      </w:pPr>
-      <w:r>
-        <w:rPr>
-          <w:rFonts w:ascii="URWPalladioL-Ital" w:hAnsi="URWPalladioL-Ital" w:cs="Times New Roman"/>
-          <w:sz w:val="26"/>
-          <w:szCs w:val="28"/>
-          <w:lang w:bidi="he-IL"/>
-        </w:rPr>
-        <w:lastRenderedPageBreak/>
-        <w:br w:type="page"/>
-      </w:r>
-    </w:p>
-    <w:p>
-      <w:pPr>
-        <w:autoSpaceDE w:val="0"/>
-        <w:autoSpaceDN w:val="0"/>
-        <w:bidi/>
-        <w:adjustRightInd w:val="0"/>
-        <w:spacing w:after="0" w:line="240" w:lineRule="auto"/>
-        <w:jc w:val="center"/>
-        <w:rPr>
-          <w:rFonts w:ascii="URWPalladioL-Ital" w:hAnsi="URWPalladioL-Ital" w:cs="Times New Roman"/>
-          <w:sz w:val="38"/>
-          <w:szCs w:val="72"/>
-          <w:rtl/>
-          <w:lang w:bidi="he-IL"/>
-        </w:rPr>
-      </w:pPr>
-    </w:p>
-    <w:p>
-      <w:pPr>
-        <w:autoSpaceDE w:val="0"/>
-        <w:autoSpaceDN w:val="0"/>
-        <w:bidi/>
-        <w:adjustRightInd w:val="0"/>
-        <w:spacing w:after="0" w:line="240" w:lineRule="auto"/>
-        <w:jc w:val="center"/>
-        <w:rPr>
-          <w:rFonts w:ascii="URWPalladioL-Ital" w:hAnsi="URWPalladioL-Ital" w:cs="Times New Roman"/>
-          <w:sz w:val="38"/>
-          <w:szCs w:val="72"/>
-          <w:rtl/>
-          <w:lang w:bidi="he-IL"/>
-        </w:rPr>
-      </w:pPr>
-    </w:p>
-    <w:p>
-      <w:pPr>
-        <w:autoSpaceDE w:val="0"/>
-        <w:autoSpaceDN w:val="0"/>
-        <w:bidi/>
-        <w:adjustRightInd w:val="0"/>
-        <w:spacing w:after="0" w:line="240" w:lineRule="auto"/>
-        <w:jc w:val="center"/>
-        <w:rPr>
-          <w:rFonts w:ascii="URWPalladioL-Ital" w:hAnsi="URWPalladioL-Ital" w:cs="Times New Roman"/>
-          <w:sz w:val="38"/>
-          <w:szCs w:val="72"/>
-          <w:rtl/>
-        </w:rPr>
-      </w:pPr>
-      <w:r>
-        <w:rPr>
-          <w:rFonts w:ascii="URWPalladioL-Ital" w:hAnsi="URWPalladioL-Ital" w:cs="Times New Roman" w:hint="cs"/>
-          <w:sz w:val="38"/>
-          <w:szCs w:val="72"/>
-          <w:rtl/>
-          <w:lang w:bidi="he-IL"/>
-        </w:rPr>
-        <w:t xml:space="preserve">לימוד משימות מרובות עם פרשן משותף </w:t>
-      </w:r>
-    </w:p>
-    <w:p>
-      <w:pPr>
-        <w:autoSpaceDE w:val="0"/>
-        <w:autoSpaceDN w:val="0"/>
-        <w:bidi/>
-        <w:adjustRightInd w:val="0"/>
-        <w:spacing w:after="0" w:line="240" w:lineRule="auto"/>
-        <w:rPr>
-          <w:rFonts w:ascii="URWPalladioL-Ital" w:hAnsi="URWPalladioL-Ital" w:cs="Times New Roman"/>
-          <w:sz w:val="26"/>
-          <w:szCs w:val="36"/>
-          <w:rtl/>
-        </w:rPr>
-      </w:pPr>
-    </w:p>
-    <w:p>
-      <w:pPr>
-        <w:autoSpaceDE w:val="0"/>
-        <w:autoSpaceDN w:val="0"/>
-        <w:bidi/>
-        <w:adjustRightInd w:val="0"/>
-        <w:spacing w:after="0" w:line="240" w:lineRule="auto"/>
-        <w:jc w:val="center"/>
-        <w:rPr>
-          <w:rFonts w:ascii="URWPalladioL-Ital" w:hAnsi="URWPalladioL-Ital" w:cs="Times New Roman"/>
-          <w:sz w:val="26"/>
-          <w:szCs w:val="36"/>
-          <w:rtl/>
-          <w:lang w:bidi="he-IL"/>
-        </w:rPr>
-      </w:pPr>
-    </w:p>
-    <w:p>
-      <w:pPr>
-        <w:autoSpaceDE w:val="0"/>
-        <w:autoSpaceDN w:val="0"/>
-        <w:bidi/>
-        <w:adjustRightInd w:val="0"/>
-        <w:spacing w:after="0" w:line="240" w:lineRule="auto"/>
-        <w:jc w:val="center"/>
-        <w:rPr>
-          <w:rFonts w:ascii="URWPalladioL-Ital" w:hAnsi="URWPalladioL-Ital" w:cs="Times New Roman"/>
-          <w:sz w:val="26"/>
-          <w:szCs w:val="36"/>
-          <w:rtl/>
-          <w:lang w:bidi="he-IL"/>
-        </w:rPr>
-      </w:pPr>
-    </w:p>
-    <w:p>
-      <w:pPr>
-        <w:autoSpaceDE w:val="0"/>
-        <w:autoSpaceDN w:val="0"/>
-        <w:bidi/>
-        <w:adjustRightInd w:val="0"/>
-        <w:spacing w:after="0" w:line="240" w:lineRule="auto"/>
-        <w:jc w:val="center"/>
-        <w:rPr>
-          <w:rFonts w:ascii="URWPalladioL-Ital" w:hAnsi="URWPalladioL-Ital" w:cs="Times New Roman"/>
-          <w:sz w:val="26"/>
-          <w:szCs w:val="44"/>
-          <w:rtl/>
-          <w:lang w:bidi="he-IL"/>
-        </w:rPr>
-      </w:pPr>
-    </w:p>
-    <w:p>
-      <w:pPr>
-        <w:autoSpaceDE w:val="0"/>
-        <w:autoSpaceDN w:val="0"/>
-        <w:bidi/>
-        <w:adjustRightInd w:val="0"/>
-        <w:spacing w:after="0" w:line="240" w:lineRule="auto"/>
-        <w:jc w:val="center"/>
-        <w:rPr>
-          <w:rFonts w:ascii="URWPalladioL-Ital" w:hAnsi="URWPalladioL-Ital" w:cs="Times New Roman"/>
-          <w:sz w:val="26"/>
-          <w:szCs w:val="44"/>
-          <w:rtl/>
-          <w:lang w:bidi="he-IL"/>
-        </w:rPr>
-      </w:pPr>
-    </w:p>
-    <w:p>
-      <w:pPr>
-        <w:autoSpaceDE w:val="0"/>
-        <w:autoSpaceDN w:val="0"/>
-        <w:bidi/>
-        <w:adjustRightInd w:val="0"/>
-        <w:spacing w:after="0" w:line="240" w:lineRule="auto"/>
-        <w:rPr>
-          <w:rFonts w:ascii="URWPalladioL-Ital" w:hAnsi="URWPalladioL-Ital" w:cs="Times New Roman"/>
-          <w:sz w:val="26"/>
-          <w:szCs w:val="44"/>
-          <w:rtl/>
-          <w:lang w:bidi="he-IL"/>
-        </w:rPr>
-      </w:pPr>
-    </w:p>
-    <w:p>
-      <w:pPr>
-        <w:autoSpaceDE w:val="0"/>
-        <w:autoSpaceDN w:val="0"/>
-        <w:bidi/>
-        <w:adjustRightInd w:val="0"/>
-        <w:spacing w:after="0" w:line="240" w:lineRule="auto"/>
-        <w:rPr>
-          <w:rFonts w:ascii="URWPalladioL-Ital" w:hAnsi="URWPalladioL-Ital" w:cs="Times New Roman"/>
-          <w:sz w:val="26"/>
-          <w:szCs w:val="44"/>
-          <w:rtl/>
-          <w:lang w:bidi="he-IL"/>
-        </w:rPr>
-      </w:pPr>
-    </w:p>
-    <w:p>
-      <w:pPr>
-        <w:autoSpaceDE w:val="0"/>
-        <w:autoSpaceDN w:val="0"/>
-        <w:bidi/>
-        <w:adjustRightInd w:val="0"/>
-        <w:spacing w:after="0" w:line="240" w:lineRule="auto"/>
-        <w:jc w:val="center"/>
-        <w:rPr>
-          <w:rFonts w:ascii="URWPalladioL-Ital" w:hAnsi="URWPalladioL-Ital" w:cs="Times New Roman"/>
-          <w:sz w:val="26"/>
-          <w:szCs w:val="28"/>
-          <w:rtl/>
-          <w:lang w:bidi="he-IL"/>
-        </w:rPr>
-      </w:pPr>
-    </w:p>
-    <w:p>
-      <w:pPr>
-        <w:autoSpaceDE w:val="0"/>
-        <w:autoSpaceDN w:val="0"/>
-        <w:bidi/>
-        <w:adjustRightInd w:val="0"/>
-        <w:spacing w:after="0" w:line="240" w:lineRule="auto"/>
-        <w:jc w:val="center"/>
-        <w:rPr>
-          <w:rFonts w:ascii="URWPalladioL-Ital" w:hAnsi="URWPalladioL-Ital" w:cs="Times New Roman"/>
-          <w:sz w:val="26"/>
-          <w:szCs w:val="36"/>
-          <w:rtl/>
-          <w:lang w:bidi="he-IL"/>
-        </w:rPr>
-      </w:pPr>
-    </w:p>
-    <w:p>
-      <w:pPr>
-        <w:autoSpaceDE w:val="0"/>
-        <w:autoSpaceDN w:val="0"/>
-        <w:bidi/>
-        <w:adjustRightInd w:val="0"/>
-        <w:spacing w:after="0" w:line="240" w:lineRule="auto"/>
-        <w:jc w:val="center"/>
-        <w:rPr>
-          <w:rFonts w:ascii="URWPalladioL-Ital" w:hAnsi="URWPalladioL-Ital" w:cs="Times New Roman"/>
-          <w:sz w:val="26"/>
-          <w:szCs w:val="36"/>
-          <w:rtl/>
-          <w:lang w:bidi="he-IL"/>
-        </w:rPr>
-      </w:pPr>
-    </w:p>
-    <w:p>
-      <w:pPr>
-        <w:autoSpaceDE w:val="0"/>
-        <w:autoSpaceDN w:val="0"/>
-        <w:bidi/>
-        <w:adjustRightInd w:val="0"/>
-        <w:spacing w:after="0" w:line="240" w:lineRule="auto"/>
-        <w:jc w:val="center"/>
-        <w:rPr>
-          <w:rFonts w:ascii="URWPalladioL-Ital" w:hAnsi="URWPalladioL-Ital" w:cs="Times New Roman"/>
-          <w:sz w:val="26"/>
-          <w:szCs w:val="36"/>
-          <w:rtl/>
-          <w:lang w:bidi="he-IL"/>
-        </w:rPr>
-      </w:pPr>
-    </w:p>
-    <w:p>
-      <w:pPr>
-        <w:autoSpaceDE w:val="0"/>
-        <w:autoSpaceDN w:val="0"/>
-        <w:bidi/>
-        <w:adjustRightInd w:val="0"/>
-        <w:spacing w:after="0" w:line="240" w:lineRule="auto"/>
-        <w:rPr>
-          <w:rFonts w:ascii="URWPalladioL-Ital" w:hAnsi="URWPalladioL-Ital" w:cs="Times New Roman"/>
-          <w:sz w:val="26"/>
-          <w:szCs w:val="36"/>
-          <w:rtl/>
-          <w:lang w:bidi="he-IL"/>
-        </w:rPr>
-      </w:pPr>
-    </w:p>
-    <w:p>
-      <w:pPr>
-        <w:autoSpaceDE w:val="0"/>
-        <w:autoSpaceDN w:val="0"/>
-        <w:bidi/>
-        <w:adjustRightInd w:val="0"/>
-        <w:spacing w:after="0" w:line="240" w:lineRule="auto"/>
-        <w:jc w:val="center"/>
-        <w:rPr>
-          <w:rFonts w:ascii="URWPalladioL-Ital" w:hAnsi="URWPalladioL-Ital" w:cs="Times New Roman" w:hint="cs"/>
           <w:sz w:val="26"/>
           <w:szCs w:val="52"/>
           <w:rtl/>
@@ -2301,6 +2291,7 @@
     <w:rsid w:val="004123E7"/>
     <w:rsid w:val="00B80AD7"/>
     <w:rsid w:val="00DE6B92"/>
+    <w:rsid w:val="00E079CA"/>
   </w:rsids>
   <m:mathPr>
     <m:mathFont m:val="Cambria Math"/>

</xml_diff>